<commit_message>
create motel-service and update WebsiteTimNhaTro.docx
</commit_message>
<xml_diff>
--- a/WebsiteTimNhaTro.docx
+++ b/WebsiteTimNhaTro.docx
@@ -5,29 +5,14 @@
     <w:p>
       <w:pPr>
         <w:pStyle w:val="Heading1"/>
-        <w:spacing w:before="0"/>
-        <w:contextualSpacing/>
-        <w:jc w:val="center"/>
-        <w:rPr>
-          <w:rFonts w:cs="Times New Roman"/>
-        </w:rPr>
       </w:pPr>
       <w:r>
-        <w:rPr>
-          <w:rFonts w:cs="Times New Roman"/>
-        </w:rPr>
         <w:t>CHƯƠNG</w:t>
       </w:r>
       <w:r>
-        <w:rPr>
-          <w:rFonts w:cs="Times New Roman"/>
-        </w:rPr>
         <w:t xml:space="preserve"> </w:t>
       </w:r>
       <w:r>
-        <w:rPr>
-          <w:rFonts w:cs="Times New Roman"/>
-        </w:rPr>
         <w:t>1: MỞ ĐẦU</w:t>
       </w:r>
     </w:p>
@@ -880,7 +865,13 @@
       </w:pPr>
       <w:r>
         <w:lastRenderedPageBreak/>
-        <w:t>CHƯƠNG 2: TRIỂN KHAI XÂY DỰNG ỨNG DỤNG</w:t>
+        <w:t xml:space="preserve">CHƯƠNG 2: </w:t>
+      </w:r>
+      <w:r>
+        <w:t xml:space="preserve">PHÂN TÍCH VÀ THIẾT KẾ </w:t>
+      </w:r>
+      <w:r>
+        <w:t>HỆ THỐNG</w:t>
       </w:r>
     </w:p>
     <w:p>
@@ -905,10 +896,10 @@
           <w:noProof/>
         </w:rPr>
         <w:drawing>
-          <wp:inline distT="0" distB="0" distL="0" distR="0" wp14:anchorId="260D5DD0" wp14:editId="3F800D6F">
-            <wp:extent cx="5791835" cy="3961765"/>
-            <wp:effectExtent l="0" t="0" r="0" b="635"/>
-            <wp:docPr id="38" name="Picture 38"/>
+          <wp:inline distT="0" distB="0" distL="0" distR="0" wp14:anchorId="7CCD4181" wp14:editId="5AD9CF8E">
+            <wp:extent cx="5791835" cy="3710940"/>
+            <wp:effectExtent l="0" t="0" r="0" b="3810"/>
+            <wp:docPr id="4" name="Picture 4"/>
             <wp:cNvGraphicFramePr>
               <a:graphicFrameLocks xmlns:a="http://schemas.openxmlformats.org/drawingml/2006/main" noChangeAspect="1"/>
             </wp:cNvGraphicFramePr>
@@ -916,7 +907,7 @@
               <a:graphicData uri="http://schemas.openxmlformats.org/drawingml/2006/picture">
                 <pic:pic xmlns:pic="http://schemas.openxmlformats.org/drawingml/2006/picture">
                   <pic:nvPicPr>
-                    <pic:cNvPr id="0" name="Picture 16"/>
+                    <pic:cNvPr id="0" name="Picture 1"/>
                     <pic:cNvPicPr>
                       <a:picLocks noChangeAspect="1" noChangeArrowheads="1"/>
                     </pic:cNvPicPr>
@@ -937,7 +928,7 @@
                   <pic:spPr bwMode="auto">
                     <a:xfrm>
                       <a:off x="0" y="0"/>
-                      <a:ext cx="5791835" cy="3961765"/>
+                      <a:ext cx="5791835" cy="3710940"/>
                     </a:xfrm>
                     <a:prstGeom prst="rect">
                       <a:avLst/>
@@ -15903,15 +15894,7 @@
                 <w:sz w:val="26"/>
                 <w:szCs w:val="26"/>
               </w:rPr>
-              <w:t xml:space="preserve">Đăng </w:t>
-            </w:r>
-            <w:r>
-              <w:rPr>
-                <w:rFonts w:ascii="Times New Roman" w:hAnsi="Times New Roman" w:cs="Times New Roman"/>
-                <w:sz w:val="26"/>
-                <w:szCs w:val="26"/>
-              </w:rPr>
-              <w:t>kí</w:t>
+              <w:t>Đăng kí</w:t>
             </w:r>
           </w:p>
         </w:tc>
@@ -15976,14 +15959,7 @@
                 <w:rFonts w:eastAsia="Calibri" w:cs="Times New Roman"/>
                 <w:szCs w:val="26"/>
               </w:rPr>
-              <w:t>UC</w:t>
-            </w:r>
-            <w:r>
-              <w:rPr>
-                <w:rFonts w:eastAsia="Calibri" w:cs="Times New Roman"/>
-                <w:szCs w:val="26"/>
-              </w:rPr>
-              <w:t>9</w:t>
+              <w:t>UC9</w:t>
             </w:r>
           </w:p>
         </w:tc>
@@ -16044,13 +16020,7 @@
               </w:rPr>
             </w:pPr>
             <w:r>
-              <w:t xml:space="preserve">Cho phép actor đăng </w:t>
-            </w:r>
-            <w:r>
-              <w:t>kí</w:t>
-            </w:r>
-            <w:r>
-              <w:t xml:space="preserve"> tài khoản.</w:t>
+              <w:t>Cho phép actor đăng kí tài khoản.</w:t>
             </w:r>
           </w:p>
         </w:tc>
@@ -16115,14 +16085,7 @@
                 <w:rFonts w:eastAsia="Calibri" w:cs="Times New Roman"/>
                 <w:szCs w:val="26"/>
               </w:rPr>
-              <w:t xml:space="preserve">Khách, </w:t>
-            </w:r>
-            <w:r>
-              <w:rPr>
-                <w:rFonts w:eastAsia="Calibri" w:cs="Times New Roman"/>
-                <w:szCs w:val="26"/>
-              </w:rPr>
-              <w:t>Thành viên, Quản trị viên.</w:t>
+              <w:t>Khách, Thành viên, Quản trị viên.</w:t>
             </w:r>
           </w:p>
         </w:tc>
@@ -16371,19 +16334,7 @@
               <w:spacing w:before="100"/>
             </w:pPr>
             <w:r>
-              <w:t>1. Actor bấm vào nút [Đăng</w:t>
-            </w:r>
-            <w:r>
-              <w:t xml:space="preserve"> kí</w:t>
-            </w:r>
-            <w:r>
-              <w:t>]</w:t>
-            </w:r>
-            <w:r>
-              <w:t xml:space="preserve"> trên header</w:t>
-            </w:r>
-            <w:r>
-              <w:t>.</w:t>
+              <w:t>1. Actor bấm vào nút [Đăng kí] trên header.</w:t>
             </w:r>
           </w:p>
           <w:p>
@@ -16556,6 +16507,72 @@
         <w:pStyle w:val="Heading3"/>
       </w:pPr>
       <w:r>
+        <w:t>2.2.1 Tổng quan hệ thống</w:t>
+      </w:r>
+    </w:p>
+    <w:p>
+      <w:bookmarkStart w:id="0" w:name="_GoBack"/>
+      <w:r>
+        <w:rPr>
+          <w:noProof/>
+        </w:rPr>
+        <w:drawing>
+          <wp:inline distT="0" distB="0" distL="0" distR="0" wp14:anchorId="1A94315D" wp14:editId="64DD80FC">
+            <wp:extent cx="5791835" cy="2298065"/>
+            <wp:effectExtent l="0" t="0" r="0" b="6985"/>
+            <wp:docPr id="12" name="Picture 12"/>
+            <wp:cNvGraphicFramePr>
+              <a:graphicFrameLocks xmlns:a="http://schemas.openxmlformats.org/drawingml/2006/main" noChangeAspect="1"/>
+            </wp:cNvGraphicFramePr>
+            <a:graphic xmlns:a="http://schemas.openxmlformats.org/drawingml/2006/main">
+              <a:graphicData uri="http://schemas.openxmlformats.org/drawingml/2006/picture">
+                <pic:pic xmlns:pic="http://schemas.openxmlformats.org/drawingml/2006/picture">
+                  <pic:nvPicPr>
+                    <pic:cNvPr id="0" name="Picture 3"/>
+                    <pic:cNvPicPr>
+                      <a:picLocks noChangeAspect="1" noChangeArrowheads="1"/>
+                    </pic:cNvPicPr>
+                  </pic:nvPicPr>
+                  <pic:blipFill>
+                    <a:blip r:embed="rId13">
+                      <a:extLst>
+                        <a:ext uri="{28A0092B-C50C-407E-A947-70E740481C1C}">
+                          <a14:useLocalDpi xmlns:a14="http://schemas.microsoft.com/office/drawing/2010/main" val="0"/>
+                        </a:ext>
+                      </a:extLst>
+                    </a:blip>
+                    <a:srcRect/>
+                    <a:stretch>
+                      <a:fillRect/>
+                    </a:stretch>
+                  </pic:blipFill>
+                  <pic:spPr bwMode="auto">
+                    <a:xfrm>
+                      <a:off x="0" y="0"/>
+                      <a:ext cx="5791835" cy="2298065"/>
+                    </a:xfrm>
+                    <a:prstGeom prst="rect">
+                      <a:avLst/>
+                    </a:prstGeom>
+                    <a:noFill/>
+                    <a:ln>
+                      <a:noFill/>
+                    </a:ln>
+                  </pic:spPr>
+                </pic:pic>
+              </a:graphicData>
+            </a:graphic>
+          </wp:inline>
+        </w:drawing>
+      </w:r>
+      <w:bookmarkEnd w:id="0"/>
+    </w:p>
+    <w:p>
+      <w:pPr>
+        <w:pStyle w:val="Heading3"/>
+      </w:pPr>
+      <w:r>
+        <w:lastRenderedPageBreak/>
         <w:t>2.2.1 Đăng nhập</w:t>
       </w:r>
     </w:p>
@@ -16585,7 +16602,7 @@
                     </pic:cNvPicPr>
                   </pic:nvPicPr>
                   <pic:blipFill>
-                    <a:blip r:embed="rId13">
+                    <a:blip r:embed="rId14">
                       <a:extLst>
                         <a:ext uri="{28A0092B-C50C-407E-A947-70E740481C1C}">
                           <a14:useLocalDpi xmlns:a14="http://schemas.microsoft.com/office/drawing/2010/main" val="0"/>
@@ -16737,7 +16754,7 @@
                     </pic:cNvPicPr>
                   </pic:nvPicPr>
                   <pic:blipFill>
-                    <a:blip r:embed="rId14">
+                    <a:blip r:embed="rId15">
                       <a:extLst>
                         <a:ext uri="{28A0092B-C50C-407E-A947-70E740481C1C}">
                           <a14:useLocalDpi xmlns:a14="http://schemas.microsoft.com/office/drawing/2010/main" val="0"/>
@@ -16896,7 +16913,7 @@
                     </pic:cNvPicPr>
                   </pic:nvPicPr>
                   <pic:blipFill>
-                    <a:blip r:embed="rId15">
+                    <a:blip r:embed="rId16">
                       <a:extLst>
                         <a:ext uri="{28A0092B-C50C-407E-A947-70E740481C1C}">
                           <a14:useLocalDpi xmlns:a14="http://schemas.microsoft.com/office/drawing/2010/main" val="0"/>
@@ -17049,156 +17066,6 @@
                 <pic:pic xmlns:pic="http://schemas.openxmlformats.org/drawingml/2006/picture">
                   <pic:nvPicPr>
                     <pic:cNvPr id="0" name="Picture 7"/>
-                    <pic:cNvPicPr>
-                      <a:picLocks noChangeAspect="1" noChangeArrowheads="1"/>
-                    </pic:cNvPicPr>
-                  </pic:nvPicPr>
-                  <pic:blipFill>
-                    <a:blip r:embed="rId16">
-                      <a:extLst>
-                        <a:ext uri="{28A0092B-C50C-407E-A947-70E740481C1C}">
-                          <a14:useLocalDpi xmlns:a14="http://schemas.microsoft.com/office/drawing/2010/main" val="0"/>
-                        </a:ext>
-                      </a:extLst>
-                    </a:blip>
-                    <a:srcRect/>
-                    <a:stretch>
-                      <a:fillRect/>
-                    </a:stretch>
-                  </pic:blipFill>
-                  <pic:spPr bwMode="auto">
-                    <a:xfrm>
-                      <a:off x="0" y="0"/>
-                      <a:ext cx="3566160" cy="4122420"/>
-                    </a:xfrm>
-                    <a:prstGeom prst="rect">
-                      <a:avLst/>
-                    </a:prstGeom>
-                    <a:noFill/>
-                    <a:ln>
-                      <a:noFill/>
-                    </a:ln>
-                  </pic:spPr>
-                </pic:pic>
-              </a:graphicData>
-            </a:graphic>
-          </wp:inline>
-        </w:drawing>
-      </w:r>
-    </w:p>
-    <w:p>
-      <w:pPr>
-        <w:pStyle w:val="Caption"/>
-        <w:jc w:val="center"/>
-        <w:rPr>
-          <w:color w:val="000000" w:themeColor="text1"/>
-          <w:sz w:val="26"/>
-          <w:szCs w:val="26"/>
-        </w:rPr>
-      </w:pPr>
-      <w:r>
-        <w:rPr>
-          <w:b/>
-          <w:color w:val="000000" w:themeColor="text1"/>
-          <w:sz w:val="26"/>
-          <w:szCs w:val="26"/>
-        </w:rPr>
-        <w:t>Hình 2.</w:t>
-      </w:r>
-      <w:r>
-        <w:rPr>
-          <w:b/>
-          <w:color w:val="000000" w:themeColor="text1"/>
-          <w:sz w:val="26"/>
-          <w:szCs w:val="26"/>
-        </w:rPr>
-        <w:fldChar w:fldCharType="begin"/>
-      </w:r>
-      <w:r>
-        <w:rPr>
-          <w:b/>
-          <w:color w:val="000000" w:themeColor="text1"/>
-          <w:sz w:val="26"/>
-          <w:szCs w:val="26"/>
-        </w:rPr>
-        <w:instrText xml:space="preserve"> SEQ Hình_2. \* ARABIC </w:instrText>
-      </w:r>
-      <w:r>
-        <w:rPr>
-          <w:b/>
-          <w:color w:val="000000" w:themeColor="text1"/>
-          <w:sz w:val="26"/>
-          <w:szCs w:val="26"/>
-        </w:rPr>
-        <w:fldChar w:fldCharType="separate"/>
-      </w:r>
-      <w:r>
-        <w:rPr>
-          <w:b/>
-          <w:noProof/>
-          <w:color w:val="000000" w:themeColor="text1"/>
-          <w:sz w:val="26"/>
-          <w:szCs w:val="26"/>
-        </w:rPr>
-        <w:t>9</w:t>
-      </w:r>
-      <w:r>
-        <w:rPr>
-          <w:b/>
-          <w:color w:val="000000" w:themeColor="text1"/>
-          <w:sz w:val="26"/>
-          <w:szCs w:val="26"/>
-        </w:rPr>
-        <w:fldChar w:fldCharType="end"/>
-      </w:r>
-      <w:r>
-        <w:rPr>
-          <w:b/>
-          <w:color w:val="000000" w:themeColor="text1"/>
-          <w:sz w:val="26"/>
-          <w:szCs w:val="26"/>
-        </w:rPr>
-        <w:t xml:space="preserve"> </w:t>
-      </w:r>
-      <w:r>
-        <w:rPr>
-          <w:color w:val="000000" w:themeColor="text1"/>
-          <w:sz w:val="26"/>
-          <w:szCs w:val="26"/>
-        </w:rPr>
-        <w:t>Activity Diagram Chỉnh sửa bài viết</w:t>
-      </w:r>
-    </w:p>
-    <w:p>
-      <w:pPr>
-        <w:pStyle w:val="Heading4"/>
-      </w:pPr>
-      <w:r>
-        <w:lastRenderedPageBreak/>
-        <w:t>2.2.3.3 Xóa bài viết</w:t>
-      </w:r>
-    </w:p>
-    <w:p>
-      <w:pPr>
-        <w:jc w:val="center"/>
-      </w:pPr>
-      <w:r>
-        <w:rPr>
-          <w:noProof/>
-        </w:rPr>
-        <w:drawing>
-          <wp:inline distT="0" distB="0" distL="0" distR="0" wp14:anchorId="58E3C0D3" wp14:editId="26FC4B7F">
-            <wp:extent cx="3566160" cy="4122420"/>
-            <wp:effectExtent l="0" t="0" r="0" b="0"/>
-            <wp:docPr id="11" name="Picture 11"/>
-            <wp:cNvGraphicFramePr>
-              <a:graphicFrameLocks xmlns:a="http://schemas.openxmlformats.org/drawingml/2006/main" noChangeAspect="1"/>
-            </wp:cNvGraphicFramePr>
-            <a:graphic xmlns:a="http://schemas.openxmlformats.org/drawingml/2006/main">
-              <a:graphicData uri="http://schemas.openxmlformats.org/drawingml/2006/picture">
-                <pic:pic xmlns:pic="http://schemas.openxmlformats.org/drawingml/2006/picture">
-                  <pic:nvPicPr>
-                    <pic:cNvPr id="0" name="Picture 9"/>
                     <pic:cNvPicPr>
                       <a:picLocks noChangeAspect="1" noChangeArrowheads="1"/>
                     </pic:cNvPicPr>
@@ -17241,7 +17108,6 @@
         <w:pStyle w:val="Caption"/>
         <w:jc w:val="center"/>
         <w:rPr>
-          <w:b/>
           <w:color w:val="000000" w:themeColor="text1"/>
           <w:sz w:val="26"/>
           <w:szCs w:val="26"/>
@@ -17291,7 +17157,7 @@
           <w:sz w:val="26"/>
           <w:szCs w:val="26"/>
         </w:rPr>
-        <w:t>10</w:t>
+        <w:t>9</w:t>
       </w:r>
       <w:r>
         <w:rPr>
@@ -17317,25 +17183,16 @@
           <w:sz w:val="26"/>
           <w:szCs w:val="26"/>
         </w:rPr>
-        <w:t>Activity Diagram Xóa</w:t>
-      </w:r>
-      <w:r>
-        <w:rPr>
-          <w:noProof/>
-          <w:color w:val="000000" w:themeColor="text1"/>
-          <w:sz w:val="26"/>
-          <w:szCs w:val="26"/>
-        </w:rPr>
-        <w:t xml:space="preserve"> bài viết</w:t>
+        <w:t>Activity Diagram Chỉnh sửa bài viết</w:t>
       </w:r>
     </w:p>
     <w:p>
       <w:pPr>
-        <w:pStyle w:val="Heading3"/>
+        <w:pStyle w:val="Heading4"/>
       </w:pPr>
       <w:r>
         <w:lastRenderedPageBreak/>
-        <w:t>2.2.4 Bình luận bài viết</w:t>
+        <w:t>2.2.3.3 Xóa bài viết</w:t>
       </w:r>
     </w:p>
     <w:p>
@@ -17347,10 +17204,10 @@
           <w:noProof/>
         </w:rPr>
         <w:drawing>
-          <wp:inline distT="0" distB="0" distL="0" distR="0" wp14:anchorId="37C42282" wp14:editId="15563B77">
+          <wp:inline distT="0" distB="0" distL="0" distR="0" wp14:anchorId="58E3C0D3" wp14:editId="26FC4B7F">
             <wp:extent cx="3566160" cy="4122420"/>
             <wp:effectExtent l="0" t="0" r="0" b="0"/>
-            <wp:docPr id="13" name="Picture 13"/>
+            <wp:docPr id="11" name="Picture 11"/>
             <wp:cNvGraphicFramePr>
               <a:graphicFrameLocks xmlns:a="http://schemas.openxmlformats.org/drawingml/2006/main" noChangeAspect="1"/>
             </wp:cNvGraphicFramePr>
@@ -17358,7 +17215,7 @@
               <a:graphicData uri="http://schemas.openxmlformats.org/drawingml/2006/picture">
                 <pic:pic xmlns:pic="http://schemas.openxmlformats.org/drawingml/2006/picture">
                   <pic:nvPicPr>
-                    <pic:cNvPr id="0" name="Picture 16"/>
+                    <pic:cNvPr id="0" name="Picture 9"/>
                     <pic:cNvPicPr>
                       <a:picLocks noChangeAspect="1" noChangeArrowheads="1"/>
                     </pic:cNvPicPr>
@@ -17399,11 +17256,10 @@
     <w:p>
       <w:pPr>
         <w:pStyle w:val="Caption"/>
-        <w:spacing w:after="0" w:line="360" w:lineRule="auto"/>
-        <w:contextualSpacing/>
         <w:jc w:val="center"/>
         <w:rPr>
-          <w:color w:val="auto"/>
+          <w:b/>
+          <w:color w:val="000000" w:themeColor="text1"/>
           <w:sz w:val="26"/>
           <w:szCs w:val="26"/>
         </w:rPr>
@@ -17411,7 +17267,7 @@
       <w:r>
         <w:rPr>
           <w:b/>
-          <w:color w:val="auto"/>
+          <w:color w:val="000000" w:themeColor="text1"/>
           <w:sz w:val="26"/>
           <w:szCs w:val="26"/>
         </w:rPr>
@@ -17420,7 +17276,7 @@
       <w:r>
         <w:rPr>
           <w:b/>
-          <w:color w:val="auto"/>
+          <w:color w:val="000000" w:themeColor="text1"/>
           <w:sz w:val="26"/>
           <w:szCs w:val="26"/>
         </w:rPr>
@@ -17429,7 +17285,7 @@
       <w:r>
         <w:rPr>
           <w:b/>
-          <w:color w:val="auto"/>
+          <w:color w:val="000000" w:themeColor="text1"/>
           <w:sz w:val="26"/>
           <w:szCs w:val="26"/>
         </w:rPr>
@@ -17438,7 +17294,7 @@
       <w:r>
         <w:rPr>
           <w:b/>
-          <w:color w:val="auto"/>
+          <w:color w:val="000000" w:themeColor="text1"/>
           <w:sz w:val="26"/>
           <w:szCs w:val="26"/>
         </w:rPr>
@@ -17448,16 +17304,16 @@
         <w:rPr>
           <w:b/>
           <w:noProof/>
-          <w:color w:val="auto"/>
-          <w:sz w:val="26"/>
-          <w:szCs w:val="26"/>
-        </w:rPr>
-        <w:t>11</w:t>
-      </w:r>
-      <w:r>
-        <w:rPr>
-          <w:b/>
-          <w:color w:val="auto"/>
+          <w:color w:val="000000" w:themeColor="text1"/>
+          <w:sz w:val="26"/>
+          <w:szCs w:val="26"/>
+        </w:rPr>
+        <w:t>10</w:t>
+      </w:r>
+      <w:r>
+        <w:rPr>
+          <w:b/>
+          <w:color w:val="000000" w:themeColor="text1"/>
           <w:sz w:val="26"/>
           <w:szCs w:val="26"/>
         </w:rPr>
@@ -17466,7 +17322,7 @@
       <w:r>
         <w:rPr>
           <w:b/>
-          <w:color w:val="auto"/>
+          <w:color w:val="000000" w:themeColor="text1"/>
           <w:sz w:val="26"/>
           <w:szCs w:val="26"/>
         </w:rPr>
@@ -17474,32 +17330,29 @@
       </w:r>
       <w:r>
         <w:rPr>
-          <w:color w:val="auto"/>
-          <w:sz w:val="26"/>
-          <w:szCs w:val="26"/>
-        </w:rPr>
-        <w:t>Activity Diagram Bình luận bài viết</w:t>
-      </w:r>
-    </w:p>
-    <w:p/>
+          <w:color w:val="000000" w:themeColor="text1"/>
+          <w:sz w:val="26"/>
+          <w:szCs w:val="26"/>
+        </w:rPr>
+        <w:t>Activity Diagram Xóa</w:t>
+      </w:r>
+      <w:r>
+        <w:rPr>
+          <w:noProof/>
+          <w:color w:val="000000" w:themeColor="text1"/>
+          <w:sz w:val="26"/>
+          <w:szCs w:val="26"/>
+        </w:rPr>
+        <w:t xml:space="preserve"> bài viết</w:t>
+      </w:r>
+    </w:p>
     <w:p>
       <w:pPr>
         <w:pStyle w:val="Heading3"/>
       </w:pPr>
       <w:r>
         <w:lastRenderedPageBreak/>
-        <w:t>2.2.5 Quản lý bài viết của thành viên</w:t>
-      </w:r>
-    </w:p>
-    <w:p>
-      <w:pPr>
-        <w:pStyle w:val="Heading4"/>
-      </w:pPr>
-      <w:r>
-        <w:t xml:space="preserve">2.2.5.1 </w:t>
-      </w:r>
-      <w:r>
-        <w:t>Chỉnh sủa bài viết thành viên</w:t>
+        <w:t>2.2.4 Bình luận bài viết</w:t>
       </w:r>
     </w:p>
     <w:p>
@@ -17511,10 +17364,10 @@
           <w:noProof/>
         </w:rPr>
         <w:drawing>
-          <wp:inline distT="0" distB="0" distL="0" distR="0" wp14:anchorId="1C7348F6" wp14:editId="795CE31D">
+          <wp:inline distT="0" distB="0" distL="0" distR="0" wp14:anchorId="37C42282" wp14:editId="15563B77">
             <wp:extent cx="3566160" cy="4122420"/>
             <wp:effectExtent l="0" t="0" r="0" b="0"/>
-            <wp:docPr id="14" name="Picture 14"/>
+            <wp:docPr id="13" name="Picture 13"/>
             <wp:cNvGraphicFramePr>
               <a:graphicFrameLocks xmlns:a="http://schemas.openxmlformats.org/drawingml/2006/main" noChangeAspect="1"/>
             </wp:cNvGraphicFramePr>
@@ -17522,13 +17375,13 @@
               <a:graphicData uri="http://schemas.openxmlformats.org/drawingml/2006/picture">
                 <pic:pic xmlns:pic="http://schemas.openxmlformats.org/drawingml/2006/picture">
                   <pic:nvPicPr>
-                    <pic:cNvPr id="0" name="Picture 18"/>
+                    <pic:cNvPr id="0" name="Picture 16"/>
                     <pic:cNvPicPr>
                       <a:picLocks noChangeAspect="1" noChangeArrowheads="1"/>
                     </pic:cNvPicPr>
                   </pic:nvPicPr>
                   <pic:blipFill>
-                    <a:blip r:embed="rId16">
+                    <a:blip r:embed="rId19">
                       <a:extLst>
                         <a:ext uri="{28A0092B-C50C-407E-A947-70E740481C1C}">
                           <a14:useLocalDpi xmlns:a14="http://schemas.microsoft.com/office/drawing/2010/main" val="0"/>
@@ -17616,6 +17469,170 @@
           <w:sz w:val="26"/>
           <w:szCs w:val="26"/>
         </w:rPr>
+        <w:t>11</w:t>
+      </w:r>
+      <w:r>
+        <w:rPr>
+          <w:b/>
+          <w:color w:val="auto"/>
+          <w:sz w:val="26"/>
+          <w:szCs w:val="26"/>
+        </w:rPr>
+        <w:fldChar w:fldCharType="end"/>
+      </w:r>
+      <w:r>
+        <w:rPr>
+          <w:b/>
+          <w:color w:val="auto"/>
+          <w:sz w:val="26"/>
+          <w:szCs w:val="26"/>
+        </w:rPr>
+        <w:t xml:space="preserve"> </w:t>
+      </w:r>
+      <w:r>
+        <w:rPr>
+          <w:color w:val="auto"/>
+          <w:sz w:val="26"/>
+          <w:szCs w:val="26"/>
+        </w:rPr>
+        <w:t>Activity Diagram Bình luận bài viết</w:t>
+      </w:r>
+    </w:p>
+    <w:p/>
+    <w:p>
+      <w:pPr>
+        <w:pStyle w:val="Heading3"/>
+      </w:pPr>
+      <w:r>
+        <w:lastRenderedPageBreak/>
+        <w:t>2.2.5 Quản lý bài viết của thành viên</w:t>
+      </w:r>
+    </w:p>
+    <w:p>
+      <w:pPr>
+        <w:pStyle w:val="Heading4"/>
+      </w:pPr>
+      <w:r>
+        <w:t xml:space="preserve">2.2.5.1 </w:t>
+      </w:r>
+      <w:r>
+        <w:t>Chỉnh sủa bài viết thành viên</w:t>
+      </w:r>
+    </w:p>
+    <w:p>
+      <w:pPr>
+        <w:jc w:val="center"/>
+      </w:pPr>
+      <w:r>
+        <w:rPr>
+          <w:noProof/>
+        </w:rPr>
+        <w:drawing>
+          <wp:inline distT="0" distB="0" distL="0" distR="0" wp14:anchorId="1C7348F6" wp14:editId="795CE31D">
+            <wp:extent cx="3566160" cy="4122420"/>
+            <wp:effectExtent l="0" t="0" r="0" b="0"/>
+            <wp:docPr id="14" name="Picture 14"/>
+            <wp:cNvGraphicFramePr>
+              <a:graphicFrameLocks xmlns:a="http://schemas.openxmlformats.org/drawingml/2006/main" noChangeAspect="1"/>
+            </wp:cNvGraphicFramePr>
+            <a:graphic xmlns:a="http://schemas.openxmlformats.org/drawingml/2006/main">
+              <a:graphicData uri="http://schemas.openxmlformats.org/drawingml/2006/picture">
+                <pic:pic xmlns:pic="http://schemas.openxmlformats.org/drawingml/2006/picture">
+                  <pic:nvPicPr>
+                    <pic:cNvPr id="0" name="Picture 18"/>
+                    <pic:cNvPicPr>
+                      <a:picLocks noChangeAspect="1" noChangeArrowheads="1"/>
+                    </pic:cNvPicPr>
+                  </pic:nvPicPr>
+                  <pic:blipFill>
+                    <a:blip r:embed="rId17">
+                      <a:extLst>
+                        <a:ext uri="{28A0092B-C50C-407E-A947-70E740481C1C}">
+                          <a14:useLocalDpi xmlns:a14="http://schemas.microsoft.com/office/drawing/2010/main" val="0"/>
+                        </a:ext>
+                      </a:extLst>
+                    </a:blip>
+                    <a:srcRect/>
+                    <a:stretch>
+                      <a:fillRect/>
+                    </a:stretch>
+                  </pic:blipFill>
+                  <pic:spPr bwMode="auto">
+                    <a:xfrm>
+                      <a:off x="0" y="0"/>
+                      <a:ext cx="3566160" cy="4122420"/>
+                    </a:xfrm>
+                    <a:prstGeom prst="rect">
+                      <a:avLst/>
+                    </a:prstGeom>
+                    <a:noFill/>
+                    <a:ln>
+                      <a:noFill/>
+                    </a:ln>
+                  </pic:spPr>
+                </pic:pic>
+              </a:graphicData>
+            </a:graphic>
+          </wp:inline>
+        </w:drawing>
+      </w:r>
+    </w:p>
+    <w:p>
+      <w:pPr>
+        <w:pStyle w:val="Caption"/>
+        <w:spacing w:after="0" w:line="360" w:lineRule="auto"/>
+        <w:contextualSpacing/>
+        <w:jc w:val="center"/>
+        <w:rPr>
+          <w:color w:val="auto"/>
+          <w:sz w:val="26"/>
+          <w:szCs w:val="26"/>
+        </w:rPr>
+      </w:pPr>
+      <w:r>
+        <w:rPr>
+          <w:b/>
+          <w:color w:val="auto"/>
+          <w:sz w:val="26"/>
+          <w:szCs w:val="26"/>
+        </w:rPr>
+        <w:t>Hình 2.</w:t>
+      </w:r>
+      <w:r>
+        <w:rPr>
+          <w:b/>
+          <w:color w:val="auto"/>
+          <w:sz w:val="26"/>
+          <w:szCs w:val="26"/>
+        </w:rPr>
+        <w:fldChar w:fldCharType="begin"/>
+      </w:r>
+      <w:r>
+        <w:rPr>
+          <w:b/>
+          <w:color w:val="auto"/>
+          <w:sz w:val="26"/>
+          <w:szCs w:val="26"/>
+        </w:rPr>
+        <w:instrText xml:space="preserve"> SEQ Hình_2. \* ARABIC </w:instrText>
+      </w:r>
+      <w:r>
+        <w:rPr>
+          <w:b/>
+          <w:color w:val="auto"/>
+          <w:sz w:val="26"/>
+          <w:szCs w:val="26"/>
+        </w:rPr>
+        <w:fldChar w:fldCharType="separate"/>
+      </w:r>
+      <w:r>
+        <w:rPr>
+          <w:b/>
+          <w:noProof/>
+          <w:color w:val="auto"/>
+          <w:sz w:val="26"/>
+          <w:szCs w:val="26"/>
+        </w:rPr>
         <w:t>12</w:t>
       </w:r>
       <w:r>
@@ -17681,7 +17698,7 @@
                     </pic:cNvPicPr>
                   </pic:nvPicPr>
                   <pic:blipFill>
-                    <a:blip r:embed="rId19">
+                    <a:blip r:embed="rId20">
                       <a:extLst>
                         <a:ext uri="{28A0092B-C50C-407E-A947-70E740481C1C}">
                           <a14:useLocalDpi xmlns:a14="http://schemas.microsoft.com/office/drawing/2010/main" val="0"/>
@@ -17837,7 +17854,7 @@
                     </pic:cNvPicPr>
                   </pic:nvPicPr>
                   <pic:blipFill>
-                    <a:blip r:embed="rId20">
+                    <a:blip r:embed="rId21">
                       <a:extLst>
                         <a:ext uri="{28A0092B-C50C-407E-A947-70E740481C1C}">
                           <a14:useLocalDpi xmlns:a14="http://schemas.microsoft.com/office/drawing/2010/main" val="0"/>
@@ -18000,7 +18017,7 @@
                     </pic:cNvPicPr>
                   </pic:nvPicPr>
                   <pic:blipFill>
-                    <a:blip r:embed="rId21">
+                    <a:blip r:embed="rId22">
                       <a:extLst>
                         <a:ext uri="{28A0092B-C50C-407E-A947-70E740481C1C}">
                           <a14:useLocalDpi xmlns:a14="http://schemas.microsoft.com/office/drawing/2010/main" val="0"/>
@@ -18152,7 +18169,7 @@
                     </pic:cNvPicPr>
                   </pic:nvPicPr>
                   <pic:blipFill>
-                    <a:blip r:embed="rId22">
+                    <a:blip r:embed="rId23">
                       <a:extLst>
                         <a:ext uri="{28A0092B-C50C-407E-A947-70E740481C1C}">
                           <a14:useLocalDpi xmlns:a14="http://schemas.microsoft.com/office/drawing/2010/main" val="0"/>
@@ -18302,7 +18319,7 @@
                     </pic:cNvPicPr>
                   </pic:nvPicPr>
                   <pic:blipFill>
-                    <a:blip r:embed="rId23">
+                    <a:blip r:embed="rId24">
                       <a:extLst>
                         <a:ext uri="{28A0092B-C50C-407E-A947-70E740481C1C}">
                           <a14:useLocalDpi xmlns:a14="http://schemas.microsoft.com/office/drawing/2010/main" val="0"/>
@@ -18458,7 +18475,7 @@
                     </pic:cNvPicPr>
                   </pic:nvPicPr>
                   <pic:blipFill>
-                    <a:blip r:embed="rId24">
+                    <a:blip r:embed="rId25">
                       <a:extLst>
                         <a:ext uri="{28A0092B-C50C-407E-A947-70E740481C1C}">
                           <a14:useLocalDpi xmlns:a14="http://schemas.microsoft.com/office/drawing/2010/main" val="0"/>
@@ -18617,7 +18634,7 @@
                     </pic:cNvPicPr>
                   </pic:nvPicPr>
                   <pic:blipFill>
-                    <a:blip r:embed="rId25">
+                    <a:blip r:embed="rId26">
                       <a:extLst>
                         <a:ext uri="{28A0092B-C50C-407E-A947-70E740481C1C}">
                           <a14:useLocalDpi xmlns:a14="http://schemas.microsoft.com/office/drawing/2010/main" val="0"/>
@@ -18766,7 +18783,7 @@
                     </pic:cNvPicPr>
                   </pic:nvPicPr>
                   <pic:blipFill>
-                    <a:blip r:embed="rId26">
+                    <a:blip r:embed="rId27">
                       <a:extLst>
                         <a:ext uri="{28A0092B-C50C-407E-A947-70E740481C1C}">
                           <a14:useLocalDpi xmlns:a14="http://schemas.microsoft.com/office/drawing/2010/main" val="0"/>
@@ -18915,7 +18932,7 @@
                     </pic:cNvPicPr>
                   </pic:nvPicPr>
                   <pic:blipFill>
-                    <a:blip r:embed="rId27">
+                    <a:blip r:embed="rId28">
                       <a:extLst>
                         <a:ext uri="{28A0092B-C50C-407E-A947-70E740481C1C}">
                           <a14:useLocalDpi xmlns:a14="http://schemas.microsoft.com/office/drawing/2010/main" val="0"/>
@@ -19064,7 +19081,7 @@
                     </pic:cNvPicPr>
                   </pic:nvPicPr>
                   <pic:blipFill>
-                    <a:blip r:embed="rId28">
+                    <a:blip r:embed="rId29">
                       <a:extLst>
                         <a:ext uri="{28A0092B-C50C-407E-A947-70E740481C1C}">
                           <a14:useLocalDpi xmlns:a14="http://schemas.microsoft.com/office/drawing/2010/main" val="0"/>
@@ -19209,155 +19226,6 @@
                 <pic:pic xmlns:pic="http://schemas.openxmlformats.org/drawingml/2006/picture">
                   <pic:nvPicPr>
                     <pic:cNvPr id="0" name="Picture 7"/>
-                    <pic:cNvPicPr>
-                      <a:picLocks noChangeAspect="1" noChangeArrowheads="1"/>
-                    </pic:cNvPicPr>
-                  </pic:nvPicPr>
-                  <pic:blipFill>
-                    <a:blip r:embed="rId29">
-                      <a:extLst>
-                        <a:ext uri="{28A0092B-C50C-407E-A947-70E740481C1C}">
-                          <a14:useLocalDpi xmlns:a14="http://schemas.microsoft.com/office/drawing/2010/main" val="0"/>
-                        </a:ext>
-                      </a:extLst>
-                    </a:blip>
-                    <a:srcRect/>
-                    <a:stretch>
-                      <a:fillRect/>
-                    </a:stretch>
-                  </pic:blipFill>
-                  <pic:spPr bwMode="auto">
-                    <a:xfrm>
-                      <a:off x="0" y="0"/>
-                      <a:ext cx="5791835" cy="2575560"/>
-                    </a:xfrm>
-                    <a:prstGeom prst="rect">
-                      <a:avLst/>
-                    </a:prstGeom>
-                    <a:noFill/>
-                    <a:ln>
-                      <a:noFill/>
-                    </a:ln>
-                  </pic:spPr>
-                </pic:pic>
-              </a:graphicData>
-            </a:graphic>
-          </wp:inline>
-        </w:drawing>
-      </w:r>
-    </w:p>
-    <w:p>
-      <w:pPr>
-        <w:pStyle w:val="Caption"/>
-        <w:spacing w:after="0" w:line="360" w:lineRule="auto"/>
-        <w:contextualSpacing/>
-        <w:jc w:val="center"/>
-        <w:rPr>
-          <w:color w:val="auto"/>
-          <w:sz w:val="26"/>
-          <w:szCs w:val="26"/>
-        </w:rPr>
-      </w:pPr>
-      <w:r>
-        <w:rPr>
-          <w:b/>
-          <w:color w:val="auto"/>
-          <w:sz w:val="26"/>
-          <w:szCs w:val="26"/>
-        </w:rPr>
-        <w:t>Hình 2.</w:t>
-      </w:r>
-      <w:r>
-        <w:rPr>
-          <w:b/>
-          <w:color w:val="auto"/>
-          <w:sz w:val="26"/>
-          <w:szCs w:val="26"/>
-        </w:rPr>
-        <w:fldChar w:fldCharType="begin"/>
-      </w:r>
-      <w:r>
-        <w:rPr>
-          <w:b/>
-          <w:color w:val="auto"/>
-          <w:sz w:val="26"/>
-          <w:szCs w:val="26"/>
-        </w:rPr>
-        <w:instrText xml:space="preserve"> SEQ Hình_2. \* ARABIC </w:instrText>
-      </w:r>
-      <w:r>
-        <w:rPr>
-          <w:b/>
-          <w:color w:val="auto"/>
-          <w:sz w:val="26"/>
-          <w:szCs w:val="26"/>
-        </w:rPr>
-        <w:fldChar w:fldCharType="separate"/>
-      </w:r>
-      <w:r>
-        <w:rPr>
-          <w:b/>
-          <w:noProof/>
-          <w:color w:val="auto"/>
-          <w:sz w:val="26"/>
-          <w:szCs w:val="26"/>
-        </w:rPr>
-        <w:t>23</w:t>
-      </w:r>
-      <w:r>
-        <w:rPr>
-          <w:b/>
-          <w:color w:val="auto"/>
-          <w:sz w:val="26"/>
-          <w:szCs w:val="26"/>
-        </w:rPr>
-        <w:fldChar w:fldCharType="end"/>
-      </w:r>
-      <w:r>
-        <w:rPr>
-          <w:b/>
-          <w:color w:val="auto"/>
-          <w:sz w:val="26"/>
-          <w:szCs w:val="26"/>
-        </w:rPr>
-        <w:t xml:space="preserve"> </w:t>
-      </w:r>
-      <w:r>
-        <w:rPr>
-          <w:color w:val="auto"/>
-          <w:sz w:val="26"/>
-          <w:szCs w:val="26"/>
-        </w:rPr>
-        <w:t>Sequence Diagram Xóa bài viết</w:t>
-      </w:r>
-    </w:p>
-    <w:p/>
-    <w:p>
-      <w:pPr>
-        <w:pStyle w:val="Heading3"/>
-      </w:pPr>
-      <w:r>
-        <w:t>2.3.4 Bình luận bài viết</w:t>
-      </w:r>
-    </w:p>
-    <w:p>
-      <w:r>
-        <w:rPr>
-          <w:noProof/>
-        </w:rPr>
-        <w:drawing>
-          <wp:inline distT="0" distB="0" distL="0" distR="0" wp14:anchorId="179A8998" wp14:editId="63035081">
-            <wp:extent cx="5791835" cy="2575560"/>
-            <wp:effectExtent l="0" t="0" r="0" b="0"/>
-            <wp:docPr id="23" name="Picture 23"/>
-            <wp:cNvGraphicFramePr>
-              <a:graphicFrameLocks xmlns:a="http://schemas.openxmlformats.org/drawingml/2006/main" noChangeAspect="1"/>
-            </wp:cNvGraphicFramePr>
-            <a:graphic xmlns:a="http://schemas.openxmlformats.org/drawingml/2006/main">
-              <a:graphicData uri="http://schemas.openxmlformats.org/drawingml/2006/picture">
-                <pic:pic xmlns:pic="http://schemas.openxmlformats.org/drawingml/2006/picture">
-                  <pic:nvPicPr>
-                    <pic:cNvPr id="0" name="Picture 9"/>
                     <pic:cNvPicPr>
                       <a:picLocks noChangeAspect="1" noChangeArrowheads="1"/>
                     </pic:cNvPicPr>
@@ -19398,6 +19266,155 @@
     <w:p>
       <w:pPr>
         <w:pStyle w:val="Caption"/>
+        <w:spacing w:after="0" w:line="360" w:lineRule="auto"/>
+        <w:contextualSpacing/>
+        <w:jc w:val="center"/>
+        <w:rPr>
+          <w:color w:val="auto"/>
+          <w:sz w:val="26"/>
+          <w:szCs w:val="26"/>
+        </w:rPr>
+      </w:pPr>
+      <w:r>
+        <w:rPr>
+          <w:b/>
+          <w:color w:val="auto"/>
+          <w:sz w:val="26"/>
+          <w:szCs w:val="26"/>
+        </w:rPr>
+        <w:t>Hình 2.</w:t>
+      </w:r>
+      <w:r>
+        <w:rPr>
+          <w:b/>
+          <w:color w:val="auto"/>
+          <w:sz w:val="26"/>
+          <w:szCs w:val="26"/>
+        </w:rPr>
+        <w:fldChar w:fldCharType="begin"/>
+      </w:r>
+      <w:r>
+        <w:rPr>
+          <w:b/>
+          <w:color w:val="auto"/>
+          <w:sz w:val="26"/>
+          <w:szCs w:val="26"/>
+        </w:rPr>
+        <w:instrText xml:space="preserve"> SEQ Hình_2. \* ARABIC </w:instrText>
+      </w:r>
+      <w:r>
+        <w:rPr>
+          <w:b/>
+          <w:color w:val="auto"/>
+          <w:sz w:val="26"/>
+          <w:szCs w:val="26"/>
+        </w:rPr>
+        <w:fldChar w:fldCharType="separate"/>
+      </w:r>
+      <w:r>
+        <w:rPr>
+          <w:b/>
+          <w:noProof/>
+          <w:color w:val="auto"/>
+          <w:sz w:val="26"/>
+          <w:szCs w:val="26"/>
+        </w:rPr>
+        <w:t>23</w:t>
+      </w:r>
+      <w:r>
+        <w:rPr>
+          <w:b/>
+          <w:color w:val="auto"/>
+          <w:sz w:val="26"/>
+          <w:szCs w:val="26"/>
+        </w:rPr>
+        <w:fldChar w:fldCharType="end"/>
+      </w:r>
+      <w:r>
+        <w:rPr>
+          <w:b/>
+          <w:color w:val="auto"/>
+          <w:sz w:val="26"/>
+          <w:szCs w:val="26"/>
+        </w:rPr>
+        <w:t xml:space="preserve"> </w:t>
+      </w:r>
+      <w:r>
+        <w:rPr>
+          <w:color w:val="auto"/>
+          <w:sz w:val="26"/>
+          <w:szCs w:val="26"/>
+        </w:rPr>
+        <w:t>Sequence Diagram Xóa bài viết</w:t>
+      </w:r>
+    </w:p>
+    <w:p/>
+    <w:p>
+      <w:pPr>
+        <w:pStyle w:val="Heading3"/>
+      </w:pPr>
+      <w:r>
+        <w:t>2.3.4 Bình luận bài viết</w:t>
+      </w:r>
+    </w:p>
+    <w:p>
+      <w:r>
+        <w:rPr>
+          <w:noProof/>
+        </w:rPr>
+        <w:drawing>
+          <wp:inline distT="0" distB="0" distL="0" distR="0" wp14:anchorId="179A8998" wp14:editId="63035081">
+            <wp:extent cx="5791835" cy="2575560"/>
+            <wp:effectExtent l="0" t="0" r="0" b="0"/>
+            <wp:docPr id="23" name="Picture 23"/>
+            <wp:cNvGraphicFramePr>
+              <a:graphicFrameLocks xmlns:a="http://schemas.openxmlformats.org/drawingml/2006/main" noChangeAspect="1"/>
+            </wp:cNvGraphicFramePr>
+            <a:graphic xmlns:a="http://schemas.openxmlformats.org/drawingml/2006/main">
+              <a:graphicData uri="http://schemas.openxmlformats.org/drawingml/2006/picture">
+                <pic:pic xmlns:pic="http://schemas.openxmlformats.org/drawingml/2006/picture">
+                  <pic:nvPicPr>
+                    <pic:cNvPr id="0" name="Picture 9"/>
+                    <pic:cNvPicPr>
+                      <a:picLocks noChangeAspect="1" noChangeArrowheads="1"/>
+                    </pic:cNvPicPr>
+                  </pic:nvPicPr>
+                  <pic:blipFill>
+                    <a:blip r:embed="rId31">
+                      <a:extLst>
+                        <a:ext uri="{28A0092B-C50C-407E-A947-70E740481C1C}">
+                          <a14:useLocalDpi xmlns:a14="http://schemas.microsoft.com/office/drawing/2010/main" val="0"/>
+                        </a:ext>
+                      </a:extLst>
+                    </a:blip>
+                    <a:srcRect/>
+                    <a:stretch>
+                      <a:fillRect/>
+                    </a:stretch>
+                  </pic:blipFill>
+                  <pic:spPr bwMode="auto">
+                    <a:xfrm>
+                      <a:off x="0" y="0"/>
+                      <a:ext cx="5791835" cy="2575560"/>
+                    </a:xfrm>
+                    <a:prstGeom prst="rect">
+                      <a:avLst/>
+                    </a:prstGeom>
+                    <a:noFill/>
+                    <a:ln>
+                      <a:noFill/>
+                    </a:ln>
+                  </pic:spPr>
+                </pic:pic>
+              </a:graphicData>
+            </a:graphic>
+          </wp:inline>
+        </w:drawing>
+      </w:r>
+    </w:p>
+    <w:p>
+      <w:pPr>
+        <w:pStyle w:val="Caption"/>
         <w:jc w:val="center"/>
         <w:rPr>
           <w:color w:val="auto"/>
@@ -19519,7 +19536,7 @@
                     </pic:cNvPicPr>
                   </pic:nvPicPr>
                   <pic:blipFill>
-                    <a:blip r:embed="rId31">
+                    <a:blip r:embed="rId32">
                       <a:extLst>
                         <a:ext uri="{28A0092B-C50C-407E-A947-70E740481C1C}">
                           <a14:useLocalDpi xmlns:a14="http://schemas.microsoft.com/office/drawing/2010/main" val="0"/>
@@ -19668,7 +19685,7 @@
                     </pic:cNvPicPr>
                   </pic:nvPicPr>
                   <pic:blipFill>
-                    <a:blip r:embed="rId29">
+                    <a:blip r:embed="rId30">
                       <a:extLst>
                         <a:ext uri="{28A0092B-C50C-407E-A947-70E740481C1C}">
                           <a14:useLocalDpi xmlns:a14="http://schemas.microsoft.com/office/drawing/2010/main" val="0"/>
@@ -19813,163 +19830,6 @@
                 <pic:pic xmlns:pic="http://schemas.openxmlformats.org/drawingml/2006/picture">
                   <pic:nvPicPr>
                     <pic:cNvPr id="0" name="Picture 15"/>
-                    <pic:cNvPicPr>
-                      <a:picLocks noChangeAspect="1" noChangeArrowheads="1"/>
-                    </pic:cNvPicPr>
-                  </pic:nvPicPr>
-                  <pic:blipFill>
-                    <a:blip r:embed="rId32">
-                      <a:extLst>
-                        <a:ext uri="{28A0092B-C50C-407E-A947-70E740481C1C}">
-                          <a14:useLocalDpi xmlns:a14="http://schemas.microsoft.com/office/drawing/2010/main" val="0"/>
-                        </a:ext>
-                      </a:extLst>
-                    </a:blip>
-                    <a:srcRect/>
-                    <a:stretch>
-                      <a:fillRect/>
-                    </a:stretch>
-                  </pic:blipFill>
-                  <pic:spPr bwMode="auto">
-                    <a:xfrm>
-                      <a:off x="0" y="0"/>
-                      <a:ext cx="5791835" cy="2583815"/>
-                    </a:xfrm>
-                    <a:prstGeom prst="rect">
-                      <a:avLst/>
-                    </a:prstGeom>
-                    <a:noFill/>
-                    <a:ln>
-                      <a:noFill/>
-                    </a:ln>
-                  </pic:spPr>
-                </pic:pic>
-              </a:graphicData>
-            </a:graphic>
-          </wp:inline>
-        </w:drawing>
-      </w:r>
-    </w:p>
-    <w:p>
-      <w:pPr>
-        <w:pStyle w:val="Caption"/>
-        <w:spacing w:after="0" w:line="360" w:lineRule="auto"/>
-        <w:contextualSpacing/>
-        <w:jc w:val="center"/>
-        <w:rPr>
-          <w:color w:val="auto"/>
-          <w:sz w:val="26"/>
-          <w:szCs w:val="26"/>
-        </w:rPr>
-      </w:pPr>
-      <w:r>
-        <w:rPr>
-          <w:b/>
-          <w:color w:val="auto"/>
-          <w:sz w:val="26"/>
-          <w:szCs w:val="26"/>
-        </w:rPr>
-        <w:t>Hình 2.</w:t>
-      </w:r>
-      <w:r>
-        <w:rPr>
-          <w:b/>
-          <w:color w:val="auto"/>
-          <w:sz w:val="26"/>
-          <w:szCs w:val="26"/>
-        </w:rPr>
-        <w:fldChar w:fldCharType="begin"/>
-      </w:r>
-      <w:r>
-        <w:rPr>
-          <w:b/>
-          <w:color w:val="auto"/>
-          <w:sz w:val="26"/>
-          <w:szCs w:val="26"/>
-        </w:rPr>
-        <w:instrText xml:space="preserve"> SEQ Hình_2. \* ARABIC </w:instrText>
-      </w:r>
-      <w:r>
-        <w:rPr>
-          <w:b/>
-          <w:color w:val="auto"/>
-          <w:sz w:val="26"/>
-          <w:szCs w:val="26"/>
-        </w:rPr>
-        <w:fldChar w:fldCharType="separate"/>
-      </w:r>
-      <w:r>
-        <w:rPr>
-          <w:b/>
-          <w:noProof/>
-          <w:color w:val="auto"/>
-          <w:sz w:val="26"/>
-          <w:szCs w:val="26"/>
-        </w:rPr>
-        <w:t>27</w:t>
-      </w:r>
-      <w:r>
-        <w:rPr>
-          <w:b/>
-          <w:color w:val="auto"/>
-          <w:sz w:val="26"/>
-          <w:szCs w:val="26"/>
-        </w:rPr>
-        <w:fldChar w:fldCharType="end"/>
-      </w:r>
-      <w:r>
-        <w:rPr>
-          <w:b/>
-          <w:color w:val="auto"/>
-          <w:sz w:val="26"/>
-          <w:szCs w:val="26"/>
-        </w:rPr>
-        <w:t xml:space="preserve"> </w:t>
-      </w:r>
-      <w:r>
-        <w:rPr>
-          <w:color w:val="auto"/>
-          <w:sz w:val="26"/>
-          <w:szCs w:val="26"/>
-        </w:rPr>
-        <w:t>Sequence Diagram Kiểm duyệt bài viết</w:t>
-      </w:r>
-    </w:p>
-    <w:p/>
-    <w:p>
-      <w:pPr>
-        <w:pStyle w:val="Heading3"/>
-      </w:pPr>
-      <w:r>
-        <w:t>2.3.7 Quản lý thành viên</w:t>
-      </w:r>
-    </w:p>
-    <w:p>
-      <w:pPr>
-        <w:pStyle w:val="Heading4"/>
-      </w:pPr>
-      <w:r>
-        <w:t>2.3.7.1 Chỉnh sửa thông tin thành viên</w:t>
-      </w:r>
-    </w:p>
-    <w:p>
-      <w:r>
-        <w:rPr>
-          <w:noProof/>
-        </w:rPr>
-        <w:drawing>
-          <wp:inline distT="0" distB="0" distL="0" distR="0" wp14:anchorId="1BA44A9F" wp14:editId="22DE837E">
-            <wp:extent cx="5791835" cy="2583815"/>
-            <wp:effectExtent l="0" t="0" r="0" b="6985"/>
-            <wp:docPr id="27" name="Picture 27"/>
-            <wp:cNvGraphicFramePr>
-              <a:graphicFrameLocks xmlns:a="http://schemas.openxmlformats.org/drawingml/2006/main" noChangeAspect="1"/>
-            </wp:cNvGraphicFramePr>
-            <a:graphic xmlns:a="http://schemas.openxmlformats.org/drawingml/2006/main">
-              <a:graphicData uri="http://schemas.openxmlformats.org/drawingml/2006/picture">
-                <pic:pic xmlns:pic="http://schemas.openxmlformats.org/drawingml/2006/picture">
-                  <pic:nvPicPr>
-                    <pic:cNvPr id="0" name="Picture 17"/>
                     <pic:cNvPicPr>
                       <a:picLocks noChangeAspect="1" noChangeArrowheads="1"/>
                     </pic:cNvPicPr>
@@ -20063,7 +19923,7 @@
           <w:sz w:val="26"/>
           <w:szCs w:val="26"/>
         </w:rPr>
-        <w:t>28</w:t>
+        <w:t>27</w:t>
       </w:r>
       <w:r>
         <w:rPr>
@@ -20089,17 +19949,24 @@
           <w:sz w:val="26"/>
           <w:szCs w:val="26"/>
         </w:rPr>
-        <w:t>Sequence Diagram Chỉnh sửa thông tin thành viên</w:t>
+        <w:t>Sequence Diagram Kiểm duyệt bài viết</w:t>
       </w:r>
     </w:p>
     <w:p/>
+    <w:p>
+      <w:pPr>
+        <w:pStyle w:val="Heading3"/>
+      </w:pPr>
+      <w:r>
+        <w:t>2.3.7 Quản lý thành viên</w:t>
+      </w:r>
+    </w:p>
     <w:p>
       <w:pPr>
         <w:pStyle w:val="Heading4"/>
       </w:pPr>
       <w:r>
-        <w:lastRenderedPageBreak/>
-        <w:t>2.3.7.2 Cấm thành viên</w:t>
+        <w:t>2.3.7.1 Chỉnh sửa thông tin thành viên</w:t>
       </w:r>
     </w:p>
     <w:p>
@@ -20108,10 +19975,10 @@
           <w:noProof/>
         </w:rPr>
         <w:drawing>
-          <wp:inline distT="0" distB="0" distL="0" distR="0" wp14:anchorId="73CD0FA2" wp14:editId="70DB1FE3">
+          <wp:inline distT="0" distB="0" distL="0" distR="0" wp14:anchorId="1BA44A9F" wp14:editId="22DE837E">
             <wp:extent cx="5791835" cy="2583815"/>
             <wp:effectExtent l="0" t="0" r="0" b="6985"/>
-            <wp:docPr id="28" name="Picture 28"/>
+            <wp:docPr id="27" name="Picture 27"/>
             <wp:cNvGraphicFramePr>
               <a:graphicFrameLocks xmlns:a="http://schemas.openxmlformats.org/drawingml/2006/main" noChangeAspect="1"/>
             </wp:cNvGraphicFramePr>
@@ -20119,13 +19986,13 @@
               <a:graphicData uri="http://schemas.openxmlformats.org/drawingml/2006/picture">
                 <pic:pic xmlns:pic="http://schemas.openxmlformats.org/drawingml/2006/picture">
                   <pic:nvPicPr>
-                    <pic:cNvPr id="0" name="Picture 19"/>
+                    <pic:cNvPr id="0" name="Picture 17"/>
                     <pic:cNvPicPr>
                       <a:picLocks noChangeAspect="1" noChangeArrowheads="1"/>
                     </pic:cNvPicPr>
                   </pic:nvPicPr>
                   <pic:blipFill>
-                    <a:blip r:embed="rId33">
+                    <a:blip r:embed="rId34">
                       <a:extLst>
                         <a:ext uri="{28A0092B-C50C-407E-A947-70E740481C1C}">
                           <a14:useLocalDpi xmlns:a14="http://schemas.microsoft.com/office/drawing/2010/main" val="0"/>
@@ -20213,6 +20080,156 @@
           <w:sz w:val="26"/>
           <w:szCs w:val="26"/>
         </w:rPr>
+        <w:t>28</w:t>
+      </w:r>
+      <w:r>
+        <w:rPr>
+          <w:b/>
+          <w:color w:val="auto"/>
+          <w:sz w:val="26"/>
+          <w:szCs w:val="26"/>
+        </w:rPr>
+        <w:fldChar w:fldCharType="end"/>
+      </w:r>
+      <w:r>
+        <w:rPr>
+          <w:b/>
+          <w:color w:val="auto"/>
+          <w:sz w:val="26"/>
+          <w:szCs w:val="26"/>
+        </w:rPr>
+        <w:t xml:space="preserve"> </w:t>
+      </w:r>
+      <w:r>
+        <w:rPr>
+          <w:color w:val="auto"/>
+          <w:sz w:val="26"/>
+          <w:szCs w:val="26"/>
+        </w:rPr>
+        <w:t>Sequence Diagram Chỉnh sửa thông tin thành viên</w:t>
+      </w:r>
+    </w:p>
+    <w:p/>
+    <w:p>
+      <w:pPr>
+        <w:pStyle w:val="Heading4"/>
+      </w:pPr>
+      <w:r>
+        <w:lastRenderedPageBreak/>
+        <w:t>2.3.7.2 Cấm thành viên</w:t>
+      </w:r>
+    </w:p>
+    <w:p>
+      <w:r>
+        <w:rPr>
+          <w:noProof/>
+        </w:rPr>
+        <w:drawing>
+          <wp:inline distT="0" distB="0" distL="0" distR="0" wp14:anchorId="73CD0FA2" wp14:editId="70DB1FE3">
+            <wp:extent cx="5791835" cy="2583815"/>
+            <wp:effectExtent l="0" t="0" r="0" b="6985"/>
+            <wp:docPr id="28" name="Picture 28"/>
+            <wp:cNvGraphicFramePr>
+              <a:graphicFrameLocks xmlns:a="http://schemas.openxmlformats.org/drawingml/2006/main" noChangeAspect="1"/>
+            </wp:cNvGraphicFramePr>
+            <a:graphic xmlns:a="http://schemas.openxmlformats.org/drawingml/2006/main">
+              <a:graphicData uri="http://schemas.openxmlformats.org/drawingml/2006/picture">
+                <pic:pic xmlns:pic="http://schemas.openxmlformats.org/drawingml/2006/picture">
+                  <pic:nvPicPr>
+                    <pic:cNvPr id="0" name="Picture 19"/>
+                    <pic:cNvPicPr>
+                      <a:picLocks noChangeAspect="1" noChangeArrowheads="1"/>
+                    </pic:cNvPicPr>
+                  </pic:nvPicPr>
+                  <pic:blipFill>
+                    <a:blip r:embed="rId34">
+                      <a:extLst>
+                        <a:ext uri="{28A0092B-C50C-407E-A947-70E740481C1C}">
+                          <a14:useLocalDpi xmlns:a14="http://schemas.microsoft.com/office/drawing/2010/main" val="0"/>
+                        </a:ext>
+                      </a:extLst>
+                    </a:blip>
+                    <a:srcRect/>
+                    <a:stretch>
+                      <a:fillRect/>
+                    </a:stretch>
+                  </pic:blipFill>
+                  <pic:spPr bwMode="auto">
+                    <a:xfrm>
+                      <a:off x="0" y="0"/>
+                      <a:ext cx="5791835" cy="2583815"/>
+                    </a:xfrm>
+                    <a:prstGeom prst="rect">
+                      <a:avLst/>
+                    </a:prstGeom>
+                    <a:noFill/>
+                    <a:ln>
+                      <a:noFill/>
+                    </a:ln>
+                  </pic:spPr>
+                </pic:pic>
+              </a:graphicData>
+            </a:graphic>
+          </wp:inline>
+        </w:drawing>
+      </w:r>
+    </w:p>
+    <w:p>
+      <w:pPr>
+        <w:pStyle w:val="Caption"/>
+        <w:spacing w:after="0" w:line="360" w:lineRule="auto"/>
+        <w:contextualSpacing/>
+        <w:jc w:val="center"/>
+        <w:rPr>
+          <w:color w:val="auto"/>
+          <w:sz w:val="26"/>
+          <w:szCs w:val="26"/>
+        </w:rPr>
+      </w:pPr>
+      <w:r>
+        <w:rPr>
+          <w:b/>
+          <w:color w:val="auto"/>
+          <w:sz w:val="26"/>
+          <w:szCs w:val="26"/>
+        </w:rPr>
+        <w:t>Hình 2.</w:t>
+      </w:r>
+      <w:r>
+        <w:rPr>
+          <w:b/>
+          <w:color w:val="auto"/>
+          <w:sz w:val="26"/>
+          <w:szCs w:val="26"/>
+        </w:rPr>
+        <w:fldChar w:fldCharType="begin"/>
+      </w:r>
+      <w:r>
+        <w:rPr>
+          <w:b/>
+          <w:color w:val="auto"/>
+          <w:sz w:val="26"/>
+          <w:szCs w:val="26"/>
+        </w:rPr>
+        <w:instrText xml:space="preserve"> SEQ Hình_2. \* ARABIC </w:instrText>
+      </w:r>
+      <w:r>
+        <w:rPr>
+          <w:b/>
+          <w:color w:val="auto"/>
+          <w:sz w:val="26"/>
+          <w:szCs w:val="26"/>
+        </w:rPr>
+        <w:fldChar w:fldCharType="separate"/>
+      </w:r>
+      <w:r>
+        <w:rPr>
+          <w:b/>
+          <w:noProof/>
+          <w:color w:val="auto"/>
+          <w:sz w:val="26"/>
+          <w:szCs w:val="26"/>
+        </w:rPr>
         <w:t>29</w:t>
       </w:r>
       <w:r>
@@ -20280,7 +20297,7 @@
                     </pic:cNvPicPr>
                   </pic:nvPicPr>
                   <pic:blipFill>
-                    <a:blip r:embed="rId34">
+                    <a:blip r:embed="rId35">
                       <a:extLst>
                         <a:ext uri="{28A0092B-C50C-407E-A947-70E740481C1C}">
                           <a14:useLocalDpi xmlns:a14="http://schemas.microsoft.com/office/drawing/2010/main" val="0"/>
@@ -20428,7 +20445,7 @@
                     </pic:cNvPicPr>
                   </pic:nvPicPr>
                   <pic:blipFill>
-                    <a:blip r:embed="rId35">
+                    <a:blip r:embed="rId36">
                       <a:extLst>
                         <a:ext uri="{28A0092B-C50C-407E-A947-70E740481C1C}">
                           <a14:useLocalDpi xmlns:a14="http://schemas.microsoft.com/office/drawing/2010/main" val="0"/>
@@ -20587,7 +20604,7 @@
                     </pic:cNvPicPr>
                   </pic:nvPicPr>
                   <pic:blipFill>
-                    <a:blip r:embed="rId36">
+                    <a:blip r:embed="rId37">
                       <a:extLst>
                         <a:ext uri="{28A0092B-C50C-407E-A947-70E740481C1C}">
                           <a14:useLocalDpi xmlns:a14="http://schemas.microsoft.com/office/drawing/2010/main" val="0"/>
@@ -20805,7 +20822,7 @@
                     </pic:cNvPicPr>
                   </pic:nvPicPr>
                   <pic:blipFill>
-                    <a:blip r:embed="rId37">
+                    <a:blip r:embed="rId38">
                       <a:extLst>
                         <a:ext uri="{28A0092B-C50C-407E-A947-70E740481C1C}">
                           <a14:useLocalDpi xmlns:a14="http://schemas.microsoft.com/office/drawing/2010/main" val="0"/>
@@ -21486,8 +21503,6 @@
           <w:szCs w:val="26"/>
         </w:rPr>
       </w:pPr>
-      <w:bookmarkStart w:id="0" w:name="_GoBack"/>
-      <w:bookmarkEnd w:id="0"/>
       <w:r>
         <w:rPr>
           <w:b/>
@@ -25439,10 +25454,92 @@
       </w:tr>
     </w:tbl>
     <w:p/>
+    <w:p>
+      <w:r>
+        <w:t>2.1 Phan tich va thiet ke thanh phan chuc nang</w:t>
+      </w:r>
+    </w:p>
+    <w:p>
+      <w:r>
+        <w:t>2.1.1 phan tich thiet ke muc quan niem</w:t>
+      </w:r>
+    </w:p>
+    <w:p>
+      <w:r>
+        <w:t>Diagram</w:t>
+      </w:r>
+    </w:p>
+    <w:p>
+      <w:pPr>
+        <w:rPr>
+          <w:color w:val="FF0000"/>
+        </w:rPr>
+      </w:pPr>
+      <w:r>
+        <w:rPr>
+          <w:color w:val="FF0000"/>
+        </w:rPr>
+        <w:t>2.1.2 phan tich muc logic</w:t>
+      </w:r>
+    </w:p>
+    <w:p>
+      <w:pPr>
+        <w:rPr>
+          <w:color w:val="FF0000"/>
+        </w:rPr>
+      </w:pPr>
+      <w:r>
+        <w:rPr>
+          <w:color w:val="FF0000"/>
+        </w:rPr>
+        <w:t>Ma gia</w:t>
+      </w:r>
+    </w:p>
+    <w:p>
+      <w:r>
+        <w:t>2.2 Phan tich thiet ke thanh phan du lieu</w:t>
+      </w:r>
+    </w:p>
+    <w:p>
+      <w:r>
+        <w:t>2.2.1 thiet ke o muc quan niem</w:t>
+      </w:r>
+    </w:p>
+    <w:p>
+      <w:r>
+        <w:t>Class tong quat va chi tiet</w:t>
+      </w:r>
+    </w:p>
+    <w:p>
+      <w:r>
+        <w:t>2.2.2 anh xa class sang csdl quan he</w:t>
+      </w:r>
+    </w:p>
+    <w:p>
+      <w:r>
+        <w:t>Csdl</w:t>
+      </w:r>
+    </w:p>
+    <w:p>
+      <w:r>
+        <w:t>2.3 thiet ke muc vat ly</w:t>
+      </w:r>
+    </w:p>
+    <w:p>
+      <w:r>
+        <w:lastRenderedPageBreak/>
+        <w:t>2.4 thiet ke giao dien</w:t>
+      </w:r>
+    </w:p>
     <w:p/>
+    <w:p>
+      <w:r>
+        <w:t xml:space="preserve">Tao so do tong quan activity diagram </w:t>
+      </w:r>
+    </w:p>
     <w:sectPr>
-      <w:headerReference w:type="default" r:id="rId38"/>
-      <w:footerReference w:type="default" r:id="rId39"/>
+      <w:headerReference w:type="default" r:id="rId39"/>
+      <w:footerReference w:type="default" r:id="rId40"/>
       <w:pgSz w:w="12240" w:h="15840" w:code="1"/>
       <w:pgMar w:top="1418" w:right="1134" w:bottom="1134" w:left="1985" w:header="720" w:footer="720" w:gutter="0"/>
       <w:cols w:space="720"/>
@@ -26147,6 +26244,7 @@
   <w:style w:type="character" w:default="1" w:styleId="DefaultParagraphFont">
     <w:name w:val="Default Paragraph Font"/>
     <w:uiPriority w:val="1"/>
+    <w:semiHidden/>
     <w:unhideWhenUsed/>
   </w:style>
   <w:style w:type="table" w:default="1" w:styleId="TableNormal">
@@ -26663,7 +26761,7 @@
 </file>
 
 <file path=customXml/itemProps1.xml><?xml version="1.0" encoding="utf-8"?>
-<ds:datastoreItem xmlns:ds="http://schemas.openxmlformats.org/officeDocument/2006/customXml" ds:itemID="{FBBF7F57-B0D5-49AB-BE11-63128500B6F5}">
+<ds:datastoreItem xmlns:ds="http://schemas.openxmlformats.org/officeDocument/2006/customXml" ds:itemID="{195DFEBD-6A7D-4DDE-90B0-55F6A0AE66D2}">
   <ds:schemaRefs>
     <ds:schemaRef ds:uri="http://schemas.openxmlformats.org/officeDocument/2006/bibliography"/>
   </ds:schemaRefs>

</xml_diff>